<commit_message>
chỉnh sữa lại do nhầm lẫn
</commit_message>
<xml_diff>
--- a/1195/Khung Đánh Giá Chuẩn Block -1195.docx
+++ b/1195/Khung Đánh Giá Chuẩn Block -1195.docx
@@ -33,21 +33,8 @@
           <w:szCs w:val="38"/>
           <w:lang w:val="en-US"/>
         </w:rPr>
-        <w:t>1</w:t>
+        <w:t>1195</w:t>
       </w:r>
-      <w:bookmarkStart w:id="0" w:name="_GoBack"/>
-      <w:r>
-        <w:rPr>
-          <w:rFonts w:hint="default" w:ascii="Courier New" w:hAnsi="Courier New" w:cs="Courier New"/>
-          <w:b/>
-          <w:color w:val="203864" w:themeColor="accent5" w:themeShade="80"/>
-          <w:sz w:val="38"/>
-          <w:szCs w:val="38"/>
-          <w:lang w:val="en-US"/>
-        </w:rPr>
-        <w:t>195</w:t>
-      </w:r>
-      <w:bookmarkEnd w:id="0"/>
     </w:p>
     <w:tbl>
       <w:tblPr>
@@ -1729,7 +1716,7 @@
                 <w:szCs w:val="30"/>
                 <w:lang w:val="en-US"/>
               </w:rPr>
-              <w:t>1</w:t>
+              <w:t>0</w:t>
             </w:r>
           </w:p>
         </w:tc>
@@ -1911,7 +1898,7 @@
                 <w:szCs w:val="30"/>
                 <w:lang w:val="en-US"/>
               </w:rPr>
-              <w:t>1</w:t>
+              <w:t>0</w:t>
             </w:r>
           </w:p>
         </w:tc>
@@ -2074,36 +2061,36 @@
                 <w:szCs w:val="30"/>
                 <w:lang w:val="en-US"/>
               </w:rPr>
+              <w:t>0</w:t>
+            </w:r>
+          </w:p>
+        </w:tc>
+        <w:tc>
+          <w:tcPr>
+            <w:tcW w:w="991" w:type="dxa"/>
+            <w:vAlign w:val="center"/>
+          </w:tcPr>
+          <w:p>
+            <w:pPr>
+              <w:spacing w:after="0" w:line="240" w:lineRule="auto"/>
+              <w:jc w:val="center"/>
+              <w:rPr>
+                <w:rFonts w:hint="default" w:ascii="Times New Roman" w:hAnsi="Times New Roman" w:cs="Times New Roman"/>
+                <w:color w:val="FF0000"/>
+                <w:sz w:val="30"/>
+                <w:szCs w:val="30"/>
+                <w:lang w:val="en-US"/>
+              </w:rPr>
+            </w:pPr>
+            <w:r>
+              <w:rPr>
+                <w:rFonts w:hint="default" w:ascii="Times New Roman" w:hAnsi="Times New Roman" w:cs="Times New Roman"/>
+                <w:color w:val="FF0000"/>
+                <w:sz w:val="30"/>
+                <w:szCs w:val="30"/>
+                <w:lang w:val="en-US"/>
+              </w:rPr>
               <w:t>1</w:t>
-            </w:r>
-          </w:p>
-        </w:tc>
-        <w:tc>
-          <w:tcPr>
-            <w:tcW w:w="991" w:type="dxa"/>
-            <w:vAlign w:val="center"/>
-          </w:tcPr>
-          <w:p>
-            <w:pPr>
-              <w:spacing w:after="0" w:line="240" w:lineRule="auto"/>
-              <w:jc w:val="center"/>
-              <w:rPr>
-                <w:rFonts w:hint="default" w:ascii="Times New Roman" w:hAnsi="Times New Roman" w:cs="Times New Roman"/>
-                <w:color w:val="FF0000"/>
-                <w:sz w:val="30"/>
-                <w:szCs w:val="30"/>
-                <w:lang w:val="en-US"/>
-              </w:rPr>
-            </w:pPr>
-            <w:r>
-              <w:rPr>
-                <w:rFonts w:hint="default" w:ascii="Times New Roman" w:hAnsi="Times New Roman" w:cs="Times New Roman"/>
-                <w:color w:val="FF0000"/>
-                <w:sz w:val="30"/>
-                <w:szCs w:val="30"/>
-                <w:lang w:val="en-US"/>
-              </w:rPr>
-              <w:t>0</w:t>
             </w:r>
           </w:p>
         </w:tc>
@@ -2256,7 +2243,7 @@
                 <w:szCs w:val="30"/>
                 <w:lang w:val="en-US"/>
               </w:rPr>
-              <w:t>0</w:t>
+              <w:t>1</w:t>
             </w:r>
           </w:p>
         </w:tc>
@@ -2391,7 +2378,7 @@
                 <w:szCs w:val="30"/>
                 <w:lang w:val="en-US"/>
               </w:rPr>
-              <w:t>1</w:t>
+              <w:t>0</w:t>
             </w:r>
           </w:p>
         </w:tc>
@@ -2697,7 +2684,7 @@
                 <w:szCs w:val="30"/>
                 <w:lang w:val="en-US"/>
               </w:rPr>
-              <w:t>1</w:t>
+              <w:t>0</w:t>
             </w:r>
           </w:p>
         </w:tc>
@@ -2726,7 +2713,7 @@
                 <w:szCs w:val="30"/>
                 <w:lang w:val="en-US"/>
               </w:rPr>
-              <w:t>1</w:t>
+              <w:t>0</w:t>
             </w:r>
           </w:p>
         </w:tc>
@@ -2736,11 +2723,12 @@
       <w:pPr>
         <w:spacing w:after="120"/>
         <w:rPr>
-          <w:rFonts w:ascii="Courier New" w:hAnsi="Courier New" w:cs="Courier New"/>
+          <w:rFonts w:hint="default" w:ascii="Courier New" w:hAnsi="Courier New" w:cs="Courier New"/>
           <w:b/>
           <w:color w:val="203864" w:themeColor="accent5" w:themeShade="80"/>
           <w:sz w:val="20"/>
           <w:szCs w:val="20"/>
+          <w:lang w:val="en-US"/>
         </w:rPr>
       </w:pPr>
       <w:r>
@@ -2762,7 +2750,7 @@
           <w:szCs w:val="20"/>
           <w:lang w:val="en-US"/>
         </w:rPr>
-        <w:t xml:space="preserve">   8</w:t>
+        <w:t xml:space="preserve">   3</w:t>
       </w:r>
       <w:r>
         <w:rPr>
@@ -2772,7 +2760,7 @@
           <w:sz w:val="20"/>
           <w:szCs w:val="20"/>
         </w:rPr>
-        <w:t xml:space="preserve">      </w:t>
+        <w:t xml:space="preserve">     </w:t>
       </w:r>
       <w:r>
         <w:rPr>
@@ -2783,8 +2771,10 @@
           <w:szCs w:val="20"/>
           <w:lang w:val="en-US"/>
         </w:rPr>
-        <w:t>7</w:t>
+        <w:t>8</w:t>
       </w:r>
+      <w:bookmarkStart w:id="0" w:name="_GoBack"/>
+      <w:bookmarkEnd w:id="0"/>
     </w:p>
     <w:p>
       <w:pPr>
@@ -2902,7 +2892,7 @@
     <w:lsdException w:uiPriority="99" w:name="Body Text Indent 2"/>
     <w:lsdException w:uiPriority="99" w:name="Body Text Indent 3"/>
     <w:lsdException w:uiPriority="99" w:name="Block Text"/>
-    <w:lsdException w:uiPriority="99" w:semiHidden="0" w:name="Hyperlink"/>
+    <w:lsdException w:qFormat="1" w:uiPriority="99" w:semiHidden="0" w:name="Hyperlink"/>
     <w:lsdException w:uiPriority="99" w:name="FollowedHyperlink"/>
     <w:lsdException w:qFormat="1" w:unhideWhenUsed="0" w:uiPriority="22" w:semiHidden="0" w:name="Strong"/>
     <w:lsdException w:qFormat="1" w:unhideWhenUsed="0" w:uiPriority="20" w:semiHidden="0" w:name="Emphasis"/>
@@ -3105,6 +3095,7 @@
     <w:name w:val="Hyperlink"/>
     <w:basedOn w:val="2"/>
     <w:unhideWhenUsed/>
+    <w:qFormat/>
     <w:uiPriority w:val="99"/>
     <w:rPr>
       <w:color w:val="0563C1" w:themeColor="hyperlink"/>

</xml_diff>

<commit_message>
bị lỗi nên phải  up lại
</commit_message>
<xml_diff>
--- a/1195/Khung Đánh Giá Chuẩn Block -1195.docx
+++ b/1195/Khung Đánh Giá Chuẩn Block -1195.docx
@@ -33,8 +33,21 @@
           <w:szCs w:val="38"/>
           <w:lang w:val="en-US"/>
         </w:rPr>
-        <w:t>1195</w:t>
+        <w:t>1</w:t>
       </w:r>
+      <w:bookmarkStart w:id="0" w:name="_GoBack"/>
+      <w:r>
+        <w:rPr>
+          <w:rFonts w:hint="default" w:ascii="Courier New" w:hAnsi="Courier New" w:cs="Courier New"/>
+          <w:b/>
+          <w:color w:val="203864" w:themeColor="accent5" w:themeShade="80"/>
+          <w:sz w:val="38"/>
+          <w:szCs w:val="38"/>
+          <w:lang w:val="en-US"/>
+        </w:rPr>
+        <w:t>195</w:t>
+      </w:r>
+      <w:bookmarkEnd w:id="0"/>
     </w:p>
     <w:tbl>
       <w:tblPr>
@@ -949,8 +962,6 @@
               </w:rPr>
               <w:t>1</w:t>
             </w:r>
-            <w:bookmarkStart w:id="0" w:name="_GoBack"/>
-            <w:bookmarkEnd w:id="0"/>
           </w:p>
         </w:tc>
       </w:tr>
@@ -1718,7 +1729,7 @@
                 <w:szCs w:val="30"/>
                 <w:lang w:val="en-US"/>
               </w:rPr>
-              <w:t>0</w:t>
+              <w:t>1</w:t>
             </w:r>
           </w:p>
         </w:tc>
@@ -1747,7 +1758,7 @@
                 <w:szCs w:val="30"/>
                 <w:lang w:val="en-US"/>
               </w:rPr>
-              <w:t>0</w:t>
+              <w:t>1</w:t>
             </w:r>
           </w:p>
         </w:tc>
@@ -1900,7 +1911,7 @@
                 <w:szCs w:val="30"/>
                 <w:lang w:val="en-US"/>
               </w:rPr>
-              <w:t>0</w:t>
+              <w:t>1</w:t>
             </w:r>
           </w:p>
         </w:tc>
@@ -1929,7 +1940,7 @@
                 <w:szCs w:val="30"/>
                 <w:lang w:val="en-US"/>
               </w:rPr>
-              <w:t>0</w:t>
+              <w:t>1</w:t>
             </w:r>
           </w:p>
         </w:tc>
@@ -2063,36 +2074,36 @@
                 <w:szCs w:val="30"/>
                 <w:lang w:val="en-US"/>
               </w:rPr>
+              <w:t>1</w:t>
+            </w:r>
+          </w:p>
+        </w:tc>
+        <w:tc>
+          <w:tcPr>
+            <w:tcW w:w="991" w:type="dxa"/>
+            <w:vAlign w:val="center"/>
+          </w:tcPr>
+          <w:p>
+            <w:pPr>
+              <w:spacing w:after="0" w:line="240" w:lineRule="auto"/>
+              <w:jc w:val="center"/>
+              <w:rPr>
+                <w:rFonts w:hint="default" w:ascii="Times New Roman" w:hAnsi="Times New Roman" w:cs="Times New Roman"/>
+                <w:color w:val="FF0000"/>
+                <w:sz w:val="30"/>
+                <w:szCs w:val="30"/>
+                <w:lang w:val="en-US"/>
+              </w:rPr>
+            </w:pPr>
+            <w:r>
+              <w:rPr>
+                <w:rFonts w:hint="default" w:ascii="Times New Roman" w:hAnsi="Times New Roman" w:cs="Times New Roman"/>
+                <w:color w:val="FF0000"/>
+                <w:sz w:val="30"/>
+                <w:szCs w:val="30"/>
+                <w:lang w:val="en-US"/>
+              </w:rPr>
               <w:t>0</w:t>
-            </w:r>
-          </w:p>
-        </w:tc>
-        <w:tc>
-          <w:tcPr>
-            <w:tcW w:w="991" w:type="dxa"/>
-            <w:vAlign w:val="center"/>
-          </w:tcPr>
-          <w:p>
-            <w:pPr>
-              <w:spacing w:after="0" w:line="240" w:lineRule="auto"/>
-              <w:jc w:val="center"/>
-              <w:rPr>
-                <w:rFonts w:hint="default" w:ascii="Times New Roman" w:hAnsi="Times New Roman" w:cs="Times New Roman"/>
-                <w:color w:val="FF0000"/>
-                <w:sz w:val="30"/>
-                <w:szCs w:val="30"/>
-                <w:lang w:val="en-US"/>
-              </w:rPr>
-            </w:pPr>
-            <w:r>
-              <w:rPr>
-                <w:rFonts w:hint="default" w:ascii="Times New Roman" w:hAnsi="Times New Roman" w:cs="Times New Roman"/>
-                <w:color w:val="FF0000"/>
-                <w:sz w:val="30"/>
-                <w:szCs w:val="30"/>
-                <w:lang w:val="en-US"/>
-              </w:rPr>
-              <w:t>1</w:t>
             </w:r>
           </w:p>
         </w:tc>
@@ -2245,7 +2256,7 @@
                 <w:szCs w:val="30"/>
                 <w:lang w:val="en-US"/>
               </w:rPr>
-              <w:t>1</w:t>
+              <w:t>0</w:t>
             </w:r>
           </w:p>
         </w:tc>
@@ -2380,7 +2391,7 @@
                 <w:szCs w:val="30"/>
                 <w:lang w:val="en-US"/>
               </w:rPr>
-              <w:t>0</w:t>
+              <w:t>1</w:t>
             </w:r>
           </w:p>
         </w:tc>
@@ -2686,7 +2697,7 @@
                 <w:szCs w:val="30"/>
                 <w:lang w:val="en-US"/>
               </w:rPr>
-              <w:t>0</w:t>
+              <w:t>1</w:t>
             </w:r>
           </w:p>
         </w:tc>
@@ -2715,7 +2726,7 @@
                 <w:szCs w:val="30"/>
                 <w:lang w:val="en-US"/>
               </w:rPr>
-              <w:t>0</w:t>
+              <w:t>1</w:t>
             </w:r>
           </w:p>
         </w:tc>
@@ -2725,12 +2736,11 @@
       <w:pPr>
         <w:spacing w:after="120"/>
         <w:rPr>
-          <w:rFonts w:hint="default" w:ascii="Courier New" w:hAnsi="Courier New" w:cs="Courier New"/>
+          <w:rFonts w:ascii="Courier New" w:hAnsi="Courier New" w:cs="Courier New"/>
           <w:b/>
           <w:color w:val="203864" w:themeColor="accent5" w:themeShade="80"/>
           <w:sz w:val="20"/>
           <w:szCs w:val="20"/>
-          <w:lang w:val="en-US"/>
         </w:rPr>
       </w:pPr>
       <w:r>
@@ -2752,7 +2762,7 @@
           <w:szCs w:val="20"/>
           <w:lang w:val="en-US"/>
         </w:rPr>
-        <w:t xml:space="preserve">   3</w:t>
+        <w:t xml:space="preserve">   8</w:t>
       </w:r>
       <w:r>
         <w:rPr>
@@ -2762,7 +2772,7 @@
           <w:sz w:val="20"/>
           <w:szCs w:val="20"/>
         </w:rPr>
-        <w:t xml:space="preserve">     </w:t>
+        <w:t xml:space="preserve">      </w:t>
       </w:r>
       <w:r>
         <w:rPr>
@@ -2773,7 +2783,7 @@
           <w:szCs w:val="20"/>
           <w:lang w:val="en-US"/>
         </w:rPr>
-        <w:t xml:space="preserve"> 6</w:t>
+        <w:t>7</w:t>
       </w:r>
     </w:p>
     <w:p>
@@ -2892,7 +2902,7 @@
     <w:lsdException w:uiPriority="99" w:name="Body Text Indent 2"/>
     <w:lsdException w:uiPriority="99" w:name="Body Text Indent 3"/>
     <w:lsdException w:uiPriority="99" w:name="Block Text"/>
-    <w:lsdException w:qFormat="1" w:uiPriority="99" w:semiHidden="0" w:name="Hyperlink"/>
+    <w:lsdException w:uiPriority="99" w:semiHidden="0" w:name="Hyperlink"/>
     <w:lsdException w:uiPriority="99" w:name="FollowedHyperlink"/>
     <w:lsdException w:qFormat="1" w:unhideWhenUsed="0" w:uiPriority="22" w:semiHidden="0" w:name="Strong"/>
     <w:lsdException w:qFormat="1" w:unhideWhenUsed="0" w:uiPriority="20" w:semiHidden="0" w:name="Emphasis"/>
@@ -3095,7 +3105,6 @@
     <w:name w:val="Hyperlink"/>
     <w:basedOn w:val="2"/>
     <w:unhideWhenUsed/>
-    <w:qFormat/>
     <w:uiPriority w:val="99"/>
     <w:rPr>
       <w:color w:val="0563C1" w:themeColor="hyperlink"/>

</xml_diff>